<commit_message>
web store catalog project + responsive blog design project added
</commit_message>
<xml_diff>
--- a/PhotoShop.docx
+++ b/PhotoShop.docx
@@ -93,195 +93,204 @@
       <w:r>
         <w:t>ck the layer in the layer pane</w:t>
       </w:r>
+      <w:r>
+        <w:t xml:space="preserve"> (or on the group, if there are several image layers in a group)</w:t>
+      </w:r>
     </w:p>
     <w:p>
       <w:r>
         <w:t>D</w:t>
       </w:r>
       <w:r>
-        <w:t xml:space="preserve">uplicate the layer </w:t>
-      </w:r>
-      <w:r>
-        <w:rPr>
-          <w:b/>
-        </w:rPr>
-        <w:t>as a new file</w:t>
-      </w:r>
-    </w:p>
-    <w:p>
-      <w:r>
-        <w:t>Select all (Ctrl-a or Cmd-a)</w:t>
-      </w:r>
-    </w:p>
-    <w:p>
-      <w:r>
-        <w:t>Copy merged (Shift-Ctrl-c or Shift-Cmd-c)</w:t>
-      </w:r>
-    </w:p>
-    <w:p>
-      <w:r>
-        <w:t>New file (Ctrl-n or Cmd-n)</w:t>
-      </w:r>
-      <w:r>
-        <w:t xml:space="preserve"> + at </w:t>
-      </w:r>
-      <w:r>
-        <w:rPr>
-          <w:b/>
-        </w:rPr>
-        <w:t>Background Contents choose Transparent</w:t>
-      </w:r>
-    </w:p>
-    <w:p>
-      <w:r>
-        <w:t>Enter to confirm</w:t>
-      </w:r>
-    </w:p>
-    <w:p>
-      <w:r>
-        <w:t>Paste (Ctrl-v or Cmd-v)</w:t>
-      </w:r>
-    </w:p>
-    <w:p>
-      <w:r>
-        <w:t xml:space="preserve">Save for </w:t>
-      </w:r>
-      <w:r>
-        <w:t>web (Ctrl-alt-shift-s or Cmd-alt</w:t>
-      </w:r>
-      <w:r>
-        <w:t>-shift-s)</w:t>
-      </w:r>
-    </w:p>
-    <w:p>
-      <w:r>
-        <w:t>Chose PNG-24 and make sure the transparency checkbox is checked below i</w:t>
-      </w:r>
-      <w:r>
-        <w:t>t</w:t>
-      </w:r>
-    </w:p>
-    <w:p/>
-    <w:p>
-      <w:pPr>
-        <w:rPr>
-          <w:b/>
-        </w:rPr>
-      </w:pPr>
-      <w:r>
-        <w:rPr>
-          <w:b/>
-        </w:rPr>
-        <w:t>Using the eyedropper tool</w:t>
-      </w:r>
-    </w:p>
-    <w:p>
-      <w:r>
-        <w:t>The eyedropper tool is used to obtain a color from the document and store it in one of the two color chips located at the bottom of the toolbar. Clicking will change the color saved in the foreground color and holding alt or option while clicking will change the background color.</w:t>
-      </w:r>
-    </w:p>
-    <w:p/>
-    <w:p>
-      <w:r>
-        <w:rPr>
-          <w:b/>
-        </w:rPr>
-        <w:t>preferences in Photoshop:</w:t>
-      </w:r>
-      <w:r>
-        <w:t xml:space="preserve"> cmd + k</w:t>
-      </w:r>
-      <w:r>
-        <w:t xml:space="preserve"> (</w:t>
-      </w:r>
-      <w:r>
-        <w:rPr>
-          <w:b/>
-        </w:rPr>
-        <w:t>here’s where you can change pt to px for fonts</w:t>
-      </w:r>
-      <w:r>
-        <w:t>)</w:t>
-      </w:r>
-    </w:p>
-    <w:p/>
-    <w:p>
-      <w:pPr>
-        <w:rPr>
-          <w:b/>
-        </w:rPr>
-      </w:pPr>
-      <w:r>
-        <w:rPr>
-          <w:b/>
-        </w:rPr>
-        <w:t>Color overlay</w:t>
-      </w:r>
-    </w:p>
-    <w:p>
-      <w:r>
-        <w:t xml:space="preserve">When </w:t>
-      </w:r>
-      <w:r>
-        <w:t xml:space="preserve">the text color in PS is </w:t>
-      </w:r>
-      <w:r>
-        <w:t>different from what we see because of Color Overlay we can</w:t>
-      </w:r>
-      <w:r>
-        <w:t xml:space="preserve"> find out the actual color </w:t>
-      </w:r>
-      <w:r>
-        <w:t xml:space="preserve">by </w:t>
-      </w:r>
-      <w:r>
-        <w:t>double click</w:t>
-      </w:r>
-      <w:r>
-        <w:t>ing</w:t>
-      </w:r>
-      <w:r>
-        <w:t xml:space="preserve"> the layer, click</w:t>
-      </w:r>
-      <w:r>
-        <w:t>ing on</w:t>
-      </w:r>
-      <w:r>
-        <w:t xml:space="preserve"> Color Overl</w:t>
-      </w:r>
-      <w:r>
-        <w:t>ay and then on the color box.</w:t>
-      </w:r>
-    </w:p>
-    <w:p/>
-    <w:p>
-      <w:pPr>
-        <w:rPr>
-          <w:b/>
-        </w:rPr>
-      </w:pPr>
-      <w:r>
-        <w:rPr>
-          <w:b/>
-        </w:rPr>
-        <w:t>Finding out the margin/padding of a paragraph</w:t>
-      </w:r>
-      <w:r>
-        <w:rPr>
-          <w:b/>
-        </w:rPr>
-        <w:t xml:space="preserve"> when there’s a photo taking up the full width of the div where the paragraph is</w:t>
-      </w:r>
-    </w:p>
-    <w:p>
-      <w:r>
-        <w:t>cmd+r to activate ruler, then click on ruler and drag a grid to the margin of the photo, then use a rectangular marquee (cmd + m) to find out the distance btw the grid and the paragraph</w:t>
-      </w:r>
-      <w:r>
-        <w:t>.</w:t>
+        <w:t>uplicate the layer</w:t>
+      </w:r>
+      <w:r>
+        <w:t xml:space="preserve"> (or the group)</w:t>
       </w:r>
       <w:bookmarkStart w:id="0" w:name="_GoBack"/>
       <w:bookmarkEnd w:id="0"/>
+      <w:r>
+        <w:t xml:space="preserve"> </w:t>
+      </w:r>
+      <w:r>
+        <w:rPr>
+          <w:b/>
+        </w:rPr>
+        <w:t>as a new file</w:t>
+      </w:r>
+    </w:p>
+    <w:p>
+      <w:r>
+        <w:t>Select all (Ctrl-a or Cmd-a)</w:t>
+      </w:r>
+    </w:p>
+    <w:p>
+      <w:r>
+        <w:t>Copy merged (Shift-Ctrl-c or Shift-Cmd-c)</w:t>
+      </w:r>
+    </w:p>
+    <w:p>
+      <w:r>
+        <w:t>New file (Ctrl-n or Cmd-n)</w:t>
+      </w:r>
+      <w:r>
+        <w:t xml:space="preserve"> + at </w:t>
+      </w:r>
+      <w:r>
+        <w:rPr>
+          <w:b/>
+        </w:rPr>
+        <w:t>Background Contents choose Transparent</w:t>
+      </w:r>
+    </w:p>
+    <w:p>
+      <w:r>
+        <w:t>Enter to confirm</w:t>
+      </w:r>
+    </w:p>
+    <w:p>
+      <w:r>
+        <w:t>Paste (Ctrl-v or Cmd-v)</w:t>
+      </w:r>
+    </w:p>
+    <w:p>
+      <w:r>
+        <w:t xml:space="preserve">Save for </w:t>
+      </w:r>
+      <w:r>
+        <w:t>web (Ctrl-alt-shift-s or Cmd-alt</w:t>
+      </w:r>
+      <w:r>
+        <w:t>-shift-s)</w:t>
+      </w:r>
+    </w:p>
+    <w:p>
+      <w:r>
+        <w:t>Chose PNG-24 and make sure the transparency checkbox is checked below i</w:t>
+      </w:r>
+      <w:r>
+        <w:t>t</w:t>
+      </w:r>
+    </w:p>
+    <w:p/>
+    <w:p>
+      <w:pPr>
+        <w:rPr>
+          <w:b/>
+        </w:rPr>
+      </w:pPr>
+      <w:r>
+        <w:rPr>
+          <w:b/>
+        </w:rPr>
+        <w:t>Using the eyedropper tool</w:t>
+      </w:r>
+    </w:p>
+    <w:p>
+      <w:r>
+        <w:t>The eyedropper tool is used to obtain a color from the document and store it in one of the two color chips located at the bottom of the toolbar. Clicking will change the color saved in the foreground color and holding alt or option while clicking will change the background color.</w:t>
+      </w:r>
+    </w:p>
+    <w:p/>
+    <w:p>
+      <w:r>
+        <w:rPr>
+          <w:b/>
+        </w:rPr>
+        <w:t>preferences in Photoshop:</w:t>
+      </w:r>
+      <w:r>
+        <w:t xml:space="preserve"> cmd + k</w:t>
+      </w:r>
+      <w:r>
+        <w:t xml:space="preserve"> (</w:t>
+      </w:r>
+      <w:r>
+        <w:rPr>
+          <w:b/>
+        </w:rPr>
+        <w:t>here’s where you can change pt to px for fonts</w:t>
+      </w:r>
+      <w:r>
+        <w:t>)</w:t>
+      </w:r>
+    </w:p>
+    <w:p/>
+    <w:p>
+      <w:pPr>
+        <w:rPr>
+          <w:b/>
+        </w:rPr>
+      </w:pPr>
+      <w:r>
+        <w:rPr>
+          <w:b/>
+        </w:rPr>
+        <w:t>Color overlay</w:t>
+      </w:r>
+    </w:p>
+    <w:p>
+      <w:r>
+        <w:t xml:space="preserve">When </w:t>
+      </w:r>
+      <w:r>
+        <w:t xml:space="preserve">the text color in PS is </w:t>
+      </w:r>
+      <w:r>
+        <w:t>different from what we see because of Color Overlay we can</w:t>
+      </w:r>
+      <w:r>
+        <w:t xml:space="preserve"> find out the actual color </w:t>
+      </w:r>
+      <w:r>
+        <w:t xml:space="preserve">by </w:t>
+      </w:r>
+      <w:r>
+        <w:t>double click</w:t>
+      </w:r>
+      <w:r>
+        <w:t>ing</w:t>
+      </w:r>
+      <w:r>
+        <w:t xml:space="preserve"> the layer, click</w:t>
+      </w:r>
+      <w:r>
+        <w:t>ing on</w:t>
+      </w:r>
+      <w:r>
+        <w:t xml:space="preserve"> Color Overl</w:t>
+      </w:r>
+      <w:r>
+        <w:t>ay and then on the color box.</w:t>
+      </w:r>
+    </w:p>
+    <w:p/>
+    <w:p>
+      <w:pPr>
+        <w:rPr>
+          <w:b/>
+        </w:rPr>
+      </w:pPr>
+      <w:r>
+        <w:rPr>
+          <w:b/>
+        </w:rPr>
+        <w:t>Finding out the margin/padding of a paragraph</w:t>
+      </w:r>
+      <w:r>
+        <w:rPr>
+          <w:b/>
+        </w:rPr>
+        <w:t xml:space="preserve"> when there’s a photo taking up the full width of the div where the paragraph is</w:t>
+      </w:r>
+    </w:p>
+    <w:p>
+      <w:r>
+        <w:t>cmd+r to activate ruler, then click on ruler and drag a grid to the margin of the photo, then use a rectangular marquee (cmd + m) to find out the distance btw the grid and the paragraph</w:t>
+      </w:r>
+      <w:r>
+        <w:t>.</w:t>
+      </w:r>
     </w:p>
     <w:p>
       <w:r>

</xml_diff>